<commit_message>
Ultima aula do modulo 1 completada (Curso modulo 1 completo)
</commit_message>
<xml_diff>
--- a/Curso de HTML, CSS, JavaScript 2020/Minhas Anotações/1203 - CSS Externo.docx
+++ b/Curso de HTML, CSS, JavaScript 2020/Minhas Anotações/1203 - CSS Externo.docx
@@ -75,19 +75,429 @@
       <w:pPr>
         <w:pStyle w:val="SemEspaamento"/>
         <w:ind w:firstLine="284"/>
-      </w:pPr>
-    </w:p>
-    <w:p>
-      <w:pPr>
-        <w:pStyle w:val="SemEspaamento"/>
-        <w:ind w:firstLine="284"/>
-      </w:pPr>
-    </w:p>
-    <w:p>
-      <w:pPr>
-        <w:pStyle w:val="SemEspaamento"/>
-        <w:ind w:firstLine="284"/>
-      </w:pPr>
+        <w:rPr>
+          <w:b/>
+          <w:bCs/>
+        </w:rPr>
+      </w:pPr>
+    </w:p>
+    <w:p>
+      <w:pPr>
+        <w:pStyle w:val="SemEspaamento"/>
+        <w:ind w:firstLine="284"/>
+      </w:pPr>
+      <w:r>
+        <w:t>Devemos nessa forma criar dois arquivos, o html e o css</w:t>
+      </w:r>
+      <w:r>
+        <w:t>, e fazer com que o arquivo html chame o arquivo css e puxe suas configurações.</w:t>
+      </w:r>
+    </w:p>
+    <w:p>
+      <w:pPr>
+        <w:pStyle w:val="SemEspaamento"/>
+        <w:ind w:firstLine="284"/>
+      </w:pPr>
+      <w:r>
+        <w:t>Essa chamada do arquivo é feita na área de ‘head’ ou cabeçalho do nosso arquivo HTML, e sua extensão é .css.</w:t>
+      </w:r>
+    </w:p>
+    <w:p>
+      <w:pPr>
+        <w:pStyle w:val="SemEspaamento"/>
+        <w:ind w:firstLine="284"/>
+      </w:pPr>
+      <w:r>
+        <w:t>Veja na imagem a seguir como funciona.</w:t>
+      </w:r>
+    </w:p>
+    <w:p>
+      <w:pPr>
+        <w:pStyle w:val="SemEspaamento"/>
+        <w:ind w:firstLine="284"/>
+      </w:pPr>
+    </w:p>
+    <w:p>
+      <w:pPr>
+        <w:pStyle w:val="SemEspaamento"/>
+        <w:ind w:firstLine="284"/>
+      </w:pPr>
+      <w:r>
+        <w:rPr>
+          <w:noProof/>
+        </w:rPr>
+        <w:drawing>
+          <wp:inline distT="0" distB="0" distL="0" distR="0" wp14:anchorId="6E0AB896" wp14:editId="122C5C4F">
+            <wp:extent cx="5423255" cy="1958196"/>
+            <wp:effectExtent l="0" t="0" r="6350" b="4445"/>
+            <wp:docPr id="1" name="Imagem 1"/>
+            <wp:cNvGraphicFramePr>
+              <a:graphicFrameLocks xmlns:a="http://schemas.openxmlformats.org/drawingml/2006/main" noChangeAspect="1"/>
+            </wp:cNvGraphicFramePr>
+            <a:graphic xmlns:a="http://schemas.openxmlformats.org/drawingml/2006/main">
+              <a:graphicData uri="http://schemas.openxmlformats.org/drawingml/2006/picture">
+                <pic:pic xmlns:pic="http://schemas.openxmlformats.org/drawingml/2006/picture">
+                  <pic:nvPicPr>
+                    <pic:cNvPr id="1" name=""/>
+                    <pic:cNvPicPr/>
+                  </pic:nvPicPr>
+                  <pic:blipFill>
+                    <a:blip r:embed="rId4"/>
+                    <a:stretch>
+                      <a:fillRect/>
+                    </a:stretch>
+                  </pic:blipFill>
+                  <pic:spPr>
+                    <a:xfrm>
+                      <a:off x="0" y="0"/>
+                      <a:ext cx="5462974" cy="1972538"/>
+                    </a:xfrm>
+                    <a:prstGeom prst="rect">
+                      <a:avLst/>
+                    </a:prstGeom>
+                  </pic:spPr>
+                </pic:pic>
+              </a:graphicData>
+            </a:graphic>
+          </wp:inline>
+        </w:drawing>
+      </w:r>
+    </w:p>
+    <w:p>
+      <w:pPr>
+        <w:pStyle w:val="SemEspaamento"/>
+        <w:ind w:firstLine="284"/>
+      </w:pPr>
+    </w:p>
+    <w:p>
+      <w:pPr>
+        <w:pStyle w:val="SemEspaamento"/>
+        <w:ind w:firstLine="284"/>
+      </w:pPr>
+      <w:r>
+        <w:t>Basta usar a tag ‘link’ e colocar no parâmetro ‘href’ o endereço do arquivo, também deve se colocar o parâmetro ‘rel’ e indicar o tipo de arquivo, mas o VSCode já faz para você.</w:t>
+      </w:r>
+    </w:p>
+    <w:p>
+      <w:pPr>
+        <w:pStyle w:val="SemEspaamento"/>
+        <w:ind w:firstLine="284"/>
+      </w:pPr>
+    </w:p>
+    <w:p>
+      <w:pPr>
+        <w:pStyle w:val="SemEspaamento"/>
+        <w:ind w:firstLine="284"/>
+      </w:pPr>
+      <w:r>
+        <w:rPr>
+          <w:noProof/>
+        </w:rPr>
+        <w:drawing>
+          <wp:inline distT="0" distB="0" distL="0" distR="0" wp14:anchorId="19F49EEB" wp14:editId="6A306773">
+            <wp:extent cx="5499104" cy="2786332"/>
+            <wp:effectExtent l="0" t="0" r="6350" b="0"/>
+            <wp:docPr id="3" name="Imagem 3"/>
+            <wp:cNvGraphicFramePr>
+              <a:graphicFrameLocks xmlns:a="http://schemas.openxmlformats.org/drawingml/2006/main" noChangeAspect="1"/>
+            </wp:cNvGraphicFramePr>
+            <a:graphic xmlns:a="http://schemas.openxmlformats.org/drawingml/2006/main">
+              <a:graphicData uri="http://schemas.openxmlformats.org/drawingml/2006/picture">
+                <pic:pic xmlns:pic="http://schemas.openxmlformats.org/drawingml/2006/picture">
+                  <pic:nvPicPr>
+                    <pic:cNvPr id="1" name=""/>
+                    <pic:cNvPicPr/>
+                  </pic:nvPicPr>
+                  <pic:blipFill>
+                    <a:blip r:embed="rId5"/>
+                    <a:stretch>
+                      <a:fillRect/>
+                    </a:stretch>
+                  </pic:blipFill>
+                  <pic:spPr>
+                    <a:xfrm>
+                      <a:off x="0" y="0"/>
+                      <a:ext cx="5552252" cy="2813262"/>
+                    </a:xfrm>
+                    <a:prstGeom prst="rect">
+                      <a:avLst/>
+                    </a:prstGeom>
+                  </pic:spPr>
+                </pic:pic>
+              </a:graphicData>
+            </a:graphic>
+          </wp:inline>
+        </w:drawing>
+      </w:r>
+    </w:p>
+    <w:p>
+      <w:pPr>
+        <w:pStyle w:val="SemEspaamento"/>
+        <w:ind w:firstLine="284"/>
+      </w:pPr>
+    </w:p>
+    <w:p>
+      <w:pPr>
+        <w:pStyle w:val="SemEspaamento"/>
+        <w:ind w:firstLine="284"/>
+      </w:pPr>
+      <w:r>
+        <w:t>Veja que temos 2 arquivos em HTML e somente 1 em CSS, esses dois arquivos em HTML estão usando o mesmo arquivo de CSS e puxando suas configurações.</w:t>
+      </w:r>
+    </w:p>
+    <w:p>
+      <w:pPr>
+        <w:pStyle w:val="SemEspaamento"/>
+        <w:ind w:firstLine="284"/>
+      </w:pPr>
+    </w:p>
+    <w:p>
+      <w:pPr>
+        <w:pStyle w:val="SemEspaamento"/>
+        <w:ind w:firstLine="284"/>
+      </w:pPr>
+      <w:r>
+        <w:rPr>
+          <w:noProof/>
+        </w:rPr>
+        <w:drawing>
+          <wp:inline distT="0" distB="0" distL="0" distR="0" wp14:anchorId="0AC4EECA" wp14:editId="0ADD926F">
+            <wp:extent cx="5520905" cy="1152606"/>
+            <wp:effectExtent l="0" t="0" r="3810" b="9525"/>
+            <wp:docPr id="4" name="Imagem 4"/>
+            <wp:cNvGraphicFramePr>
+              <a:graphicFrameLocks xmlns:a="http://schemas.openxmlformats.org/drawingml/2006/main" noChangeAspect="1"/>
+            </wp:cNvGraphicFramePr>
+            <a:graphic xmlns:a="http://schemas.openxmlformats.org/drawingml/2006/main">
+              <a:graphicData uri="http://schemas.openxmlformats.org/drawingml/2006/picture">
+                <pic:pic xmlns:pic="http://schemas.openxmlformats.org/drawingml/2006/picture">
+                  <pic:nvPicPr>
+                    <pic:cNvPr id="1" name=""/>
+                    <pic:cNvPicPr/>
+                  </pic:nvPicPr>
+                  <pic:blipFill>
+                    <a:blip r:embed="rId6"/>
+                    <a:stretch>
+                      <a:fillRect/>
+                    </a:stretch>
+                  </pic:blipFill>
+                  <pic:spPr>
+                    <a:xfrm>
+                      <a:off x="0" y="0"/>
+                      <a:ext cx="5602076" cy="1169552"/>
+                    </a:xfrm>
+                    <a:prstGeom prst="rect">
+                      <a:avLst/>
+                    </a:prstGeom>
+                  </pic:spPr>
+                </pic:pic>
+              </a:graphicData>
+            </a:graphic>
+          </wp:inline>
+        </w:drawing>
+      </w:r>
+    </w:p>
+    <w:p>
+      <w:pPr>
+        <w:pStyle w:val="SemEspaamento"/>
+        <w:ind w:firstLine="284"/>
+      </w:pPr>
+    </w:p>
+    <w:p>
+      <w:pPr>
+        <w:pStyle w:val="SemEspaamento"/>
+        <w:ind w:firstLine="284"/>
+      </w:pPr>
+      <w:r>
+        <w:t>Veja abaixo o resultado das 2 páginas HTML que puxaram do CSS</w:t>
+      </w:r>
+    </w:p>
+    <w:p>
+      <w:pPr>
+        <w:pStyle w:val="SemEspaamento"/>
+        <w:ind w:firstLine="284"/>
+      </w:pPr>
+    </w:p>
+    <w:p>
+      <w:pPr>
+        <w:pStyle w:val="SemEspaamento"/>
+        <w:ind w:firstLine="284"/>
+      </w:pPr>
+      <w:r>
+        <w:rPr>
+          <w:noProof/>
+        </w:rPr>
+        <w:lastRenderedPageBreak/>
+        <w:drawing>
+          <wp:inline distT="0" distB="0" distL="0" distR="0" wp14:anchorId="4CE6D4F7" wp14:editId="7FE3DD9D">
+            <wp:extent cx="5763655" cy="2705052"/>
+            <wp:effectExtent l="0" t="0" r="0" b="635"/>
+            <wp:docPr id="5" name="Imagem 5"/>
+            <wp:cNvGraphicFramePr>
+              <a:graphicFrameLocks xmlns:a="http://schemas.openxmlformats.org/drawingml/2006/main" noChangeAspect="1"/>
+            </wp:cNvGraphicFramePr>
+            <a:graphic xmlns:a="http://schemas.openxmlformats.org/drawingml/2006/main">
+              <a:graphicData uri="http://schemas.openxmlformats.org/drawingml/2006/picture">
+                <pic:pic xmlns:pic="http://schemas.openxmlformats.org/drawingml/2006/picture">
+                  <pic:nvPicPr>
+                    <pic:cNvPr id="1" name=""/>
+                    <pic:cNvPicPr/>
+                  </pic:nvPicPr>
+                  <pic:blipFill>
+                    <a:blip r:embed="rId7"/>
+                    <a:stretch>
+                      <a:fillRect/>
+                    </a:stretch>
+                  </pic:blipFill>
+                  <pic:spPr>
+                    <a:xfrm>
+                      <a:off x="0" y="0"/>
+                      <a:ext cx="5798595" cy="2721451"/>
+                    </a:xfrm>
+                    <a:prstGeom prst="rect">
+                      <a:avLst/>
+                    </a:prstGeom>
+                  </pic:spPr>
+                </pic:pic>
+              </a:graphicData>
+            </a:graphic>
+          </wp:inline>
+        </w:drawing>
+      </w:r>
+    </w:p>
+    <w:p>
+      <w:pPr>
+        <w:pStyle w:val="SemEspaamento"/>
+        <w:ind w:firstLine="284"/>
+      </w:pPr>
+    </w:p>
+    <w:p>
+      <w:pPr>
+        <w:pStyle w:val="SemEspaamento"/>
+        <w:ind w:firstLine="284"/>
+      </w:pPr>
+      <w:r>
+        <w:rPr>
+          <w:noProof/>
+        </w:rPr>
+        <w:drawing>
+          <wp:inline distT="0" distB="0" distL="0" distR="0" wp14:anchorId="5525989D" wp14:editId="7272388F">
+            <wp:extent cx="5728952" cy="1397479"/>
+            <wp:effectExtent l="0" t="0" r="5715" b="0"/>
+            <wp:docPr id="6" name="Imagem 6"/>
+            <wp:cNvGraphicFramePr>
+              <a:graphicFrameLocks xmlns:a="http://schemas.openxmlformats.org/drawingml/2006/main" noChangeAspect="1"/>
+            </wp:cNvGraphicFramePr>
+            <a:graphic xmlns:a="http://schemas.openxmlformats.org/drawingml/2006/main">
+              <a:graphicData uri="http://schemas.openxmlformats.org/drawingml/2006/picture">
+                <pic:pic xmlns:pic="http://schemas.openxmlformats.org/drawingml/2006/picture">
+                  <pic:nvPicPr>
+                    <pic:cNvPr id="1" name=""/>
+                    <pic:cNvPicPr/>
+                  </pic:nvPicPr>
+                  <pic:blipFill>
+                    <a:blip r:embed="rId8"/>
+                    <a:stretch>
+                      <a:fillRect/>
+                    </a:stretch>
+                  </pic:blipFill>
+                  <pic:spPr>
+                    <a:xfrm>
+                      <a:off x="0" y="0"/>
+                      <a:ext cx="5812594" cy="1417882"/>
+                    </a:xfrm>
+                    <a:prstGeom prst="rect">
+                      <a:avLst/>
+                    </a:prstGeom>
+                  </pic:spPr>
+                </pic:pic>
+              </a:graphicData>
+            </a:graphic>
+          </wp:inline>
+        </w:drawing>
+      </w:r>
+    </w:p>
+    <w:p>
+      <w:pPr>
+        <w:pStyle w:val="SemEspaamento"/>
+        <w:ind w:firstLine="284"/>
+      </w:pPr>
+    </w:p>
+    <w:p>
+      <w:pPr>
+        <w:pStyle w:val="SemEspaamento"/>
+        <w:ind w:firstLine="284"/>
+      </w:pPr>
+      <w:r>
+        <w:t>Ambas são páginas diferentes mas com o mesmo estilo CSS</w:t>
+      </w:r>
+    </w:p>
+    <w:p>
+      <w:pPr>
+        <w:pStyle w:val="SemEspaamento"/>
+        <w:ind w:firstLine="284"/>
+      </w:pPr>
+    </w:p>
+    <w:p>
+      <w:pPr>
+        <w:pStyle w:val="SemEspaamento"/>
+        <w:ind w:firstLine="284"/>
+      </w:pPr>
+      <w:r>
+        <w:rPr>
+          <w:noProof/>
+        </w:rPr>
+        <w:drawing>
+          <wp:inline distT="0" distB="0" distL="0" distR="0" wp14:anchorId="1B46DAD3" wp14:editId="7571D90A">
+            <wp:extent cx="6173877" cy="3001993"/>
+            <wp:effectExtent l="0" t="0" r="0" b="8255"/>
+            <wp:docPr id="7" name="Imagem 7"/>
+            <wp:cNvGraphicFramePr>
+              <a:graphicFrameLocks xmlns:a="http://schemas.openxmlformats.org/drawingml/2006/main" noChangeAspect="1"/>
+            </wp:cNvGraphicFramePr>
+            <a:graphic xmlns:a="http://schemas.openxmlformats.org/drawingml/2006/main">
+              <a:graphicData uri="http://schemas.openxmlformats.org/drawingml/2006/picture">
+                <pic:pic xmlns:pic="http://schemas.openxmlformats.org/drawingml/2006/picture">
+                  <pic:nvPicPr>
+                    <pic:cNvPr id="1" name=""/>
+                    <pic:cNvPicPr/>
+                  </pic:nvPicPr>
+                  <pic:blipFill>
+                    <a:blip r:embed="rId9"/>
+                    <a:stretch>
+                      <a:fillRect/>
+                    </a:stretch>
+                  </pic:blipFill>
+                  <pic:spPr>
+                    <a:xfrm>
+                      <a:off x="0" y="0"/>
+                      <a:ext cx="6185938" cy="3007858"/>
+                    </a:xfrm>
+                    <a:prstGeom prst="rect">
+                      <a:avLst/>
+                    </a:prstGeom>
+                  </pic:spPr>
+                </pic:pic>
+              </a:graphicData>
+            </a:graphic>
+          </wp:inline>
+        </w:drawing>
+      </w:r>
+    </w:p>
+    <w:p>
+      <w:pPr>
+        <w:pStyle w:val="SemEspaamento"/>
+        <w:ind w:firstLine="284"/>
+      </w:pPr>
+    </w:p>
+    <w:p>
+      <w:pPr>
+        <w:pStyle w:val="SemEspaamento"/>
+        <w:ind w:firstLine="284"/>
+      </w:pPr>
+      <w:r>
+        <w:t>Bons estudos...</w:t>
+      </w:r>
     </w:p>
     <w:sectPr>
       <w:pgSz w:w="11906" w:h="16838"/>

</xml_diff>